<commit_message>
Segundo envio ao repositorio remoto
</commit_message>
<xml_diff>
--- a/Avaliação.docx
+++ b/Avaliação.docx
@@ -5,6 +5,13 @@
     <w:p>
       <w:r>
         <w:t>Primeira anotação</w:t>
+      </w:r>
+      <w:r>
+        <w:br/>
+      </w:r>
+      <w:r>
+        <w:br/>
+        <w:t>Segunda alteração</w:t>
       </w:r>
     </w:p>
     <w:p/>

</xml_diff>